<commit_message>
Funciona matrícula al 100
se crea el comprobante de matrícula y se crean y guardan bien la información
</commit_message>
<xml_diff>
--- a/Cliente/escuela_la_bonita/public/plantilla/plantillaMatricula.docx
+++ b/Cliente/escuela_la_bonita/public/plantilla/plantillaMatricula.docx
@@ -319,93 +319,15 @@
                 <w:sz w:val="20"/>
                 <w:szCs w:val="20"/>
               </w:rPr>
-              <w:t>pNombre</w:t>
-            </w:r>
-            <w:r>
-              <w:rPr>
-                <w:rFonts w:ascii="Arial" w:hAnsi="Arial" w:cs="Arial"/>
-                <w:sz w:val="20"/>
-                <w:szCs w:val="20"/>
-              </w:rPr>
-              <w:t>E</w:t>
-            </w:r>
-            <w:proofErr w:type="spellEnd"/>
-            <w:r>
-              <w:rPr>
-                <w:rFonts w:ascii="Arial" w:hAnsi="Arial" w:cs="Arial"/>
-                <w:sz w:val="20"/>
-                <w:szCs w:val="20"/>
-              </w:rPr>
-              <w:t xml:space="preserve">} </w:t>
-            </w:r>
-            <w:r>
-              <w:rPr>
-                <w:rFonts w:ascii="Arial" w:hAnsi="Arial" w:cs="Arial"/>
-                <w:sz w:val="20"/>
-                <w:szCs w:val="20"/>
-              </w:rPr>
-              <w:t>{</w:t>
-            </w:r>
-            <w:proofErr w:type="spellStart"/>
-            <w:r>
-              <w:rPr>
-                <w:rFonts w:ascii="Arial" w:hAnsi="Arial" w:cs="Arial"/>
-                <w:sz w:val="20"/>
-                <w:szCs w:val="20"/>
-              </w:rPr>
-              <w:t>sNombre</w:t>
-            </w:r>
-            <w:r>
-              <w:rPr>
-                <w:rFonts w:ascii="Arial" w:hAnsi="Arial" w:cs="Arial"/>
-                <w:sz w:val="20"/>
-                <w:szCs w:val="20"/>
-              </w:rPr>
-              <w:t>E</w:t>
-            </w:r>
-            <w:proofErr w:type="spellEnd"/>
-            <w:r>
-              <w:rPr>
-                <w:rFonts w:ascii="Arial" w:hAnsi="Arial" w:cs="Arial"/>
-                <w:sz w:val="20"/>
-                <w:szCs w:val="20"/>
-              </w:rPr>
-              <w:t>} {</w:t>
-            </w:r>
-            <w:proofErr w:type="spellStart"/>
-            <w:r>
-              <w:rPr>
-                <w:rFonts w:ascii="Arial" w:hAnsi="Arial" w:cs="Arial"/>
-                <w:sz w:val="20"/>
-                <w:szCs w:val="20"/>
-              </w:rPr>
-              <w:t>pApellido</w:t>
-            </w:r>
-            <w:r>
-              <w:rPr>
-                <w:rFonts w:ascii="Arial" w:hAnsi="Arial" w:cs="Arial"/>
-                <w:sz w:val="20"/>
-                <w:szCs w:val="20"/>
-              </w:rPr>
-              <w:t>E</w:t>
-            </w:r>
-            <w:proofErr w:type="spellEnd"/>
-            <w:r>
-              <w:rPr>
-                <w:rFonts w:ascii="Arial" w:hAnsi="Arial" w:cs="Arial"/>
-                <w:sz w:val="20"/>
-                <w:szCs w:val="20"/>
-              </w:rPr>
-              <w:t>} {</w:t>
-            </w:r>
-            <w:proofErr w:type="spellStart"/>
-            <w:r>
-              <w:rPr>
-                <w:rFonts w:ascii="Arial" w:hAnsi="Arial" w:cs="Arial"/>
-                <w:sz w:val="20"/>
-                <w:szCs w:val="20"/>
-              </w:rPr>
-              <w:t>sApellido</w:t>
+              <w:t>n</w:t>
+            </w:r>
+            <w:r>
+              <w:rPr>
+                <w:rFonts w:ascii="Arial" w:hAnsi="Arial" w:cs="Arial"/>
+                <w:sz w:val="20"/>
+                <w:szCs w:val="20"/>
+              </w:rPr>
+              <w:t>ombre</w:t>
             </w:r>
             <w:r>
               <w:rPr>
@@ -451,7 +373,57 @@
                 <w:sz w:val="20"/>
                 <w:szCs w:val="20"/>
               </w:rPr>
-              <w:t xml:space="preserve">Edad al 15 de feb. 2022:   </w:t>
+              <w:t xml:space="preserve">Edad al </w:t>
+            </w:r>
+            <w:r>
+              <w:rPr>
+                <w:rFonts w:ascii="Arial" w:hAnsi="Arial" w:cs="Arial"/>
+                <w:sz w:val="20"/>
+                <w:szCs w:val="20"/>
+              </w:rPr>
+              <w:t>{</w:t>
+            </w:r>
+            <w:proofErr w:type="spellStart"/>
+            <w:r>
+              <w:rPr>
+                <w:rFonts w:ascii="Arial" w:hAnsi="Arial" w:cs="Arial"/>
+                <w:sz w:val="20"/>
+                <w:szCs w:val="20"/>
+              </w:rPr>
+              <w:t>dia</w:t>
+            </w:r>
+            <w:proofErr w:type="spellEnd"/>
+            <w:r>
+              <w:rPr>
+                <w:rFonts w:ascii="Arial" w:hAnsi="Arial" w:cs="Arial"/>
+                <w:sz w:val="20"/>
+                <w:szCs w:val="20"/>
+              </w:rPr>
+              <w:t>}</w:t>
+            </w:r>
+            <w:r>
+              <w:rPr>
+                <w:rFonts w:ascii="Arial" w:hAnsi="Arial" w:cs="Arial"/>
+                <w:sz w:val="20"/>
+                <w:szCs w:val="20"/>
+              </w:rPr>
+              <w:t xml:space="preserve"> de </w:t>
+            </w:r>
+            <w:r>
+              <w:rPr>
+                <w:rFonts w:ascii="Arial" w:hAnsi="Arial" w:cs="Arial"/>
+                <w:sz w:val="20"/>
+                <w:szCs w:val="20"/>
+              </w:rPr>
+              <w:t>{mes}</w:t>
+            </w:r>
+            <w:r>
+              <w:rPr>
+                <w:rFonts w:ascii="Arial" w:hAnsi="Arial" w:cs="Arial"/>
+                <w:sz w:val="20"/>
+                <w:szCs w:val="20"/>
+              </w:rPr>
+              <w:t xml:space="preserve">. 2022:   </w:t>
             </w:r>
           </w:p>
         </w:tc>
@@ -706,6 +678,14 @@
               </w:rPr>
               <w:t>fechaNaci</w:t>
             </w:r>
+            <w:r>
+              <w:rPr>
+                <w:rFonts w:ascii="Arial" w:hAnsi="Arial" w:cs="Arial"/>
+                <w:sz w:val="20"/>
+                <w:szCs w:val="20"/>
+              </w:rPr>
+              <w:t>E</w:t>
+            </w:r>
             <w:proofErr w:type="spellEnd"/>
             <w:r>
               <w:rPr>
@@ -916,7 +896,7 @@
     </w:p>
     <w:tbl>
       <w:tblPr>
-        <w:tblW w:w="11165" w:type="dxa"/>
+        <w:tblW w:w="11052" w:type="dxa"/>
         <w:tblBorders>
           <w:top w:val="single" w:sz="4" w:space="0" w:color="auto"/>
           <w:left w:val="single" w:sz="4" w:space="0" w:color="auto"/>
@@ -936,7 +916,7 @@
         <w:gridCol w:w="405"/>
         <w:gridCol w:w="720"/>
         <w:gridCol w:w="446"/>
-        <w:gridCol w:w="3078"/>
+        <w:gridCol w:w="2965"/>
       </w:tblGrid>
       <w:tr>
         <w:trPr>
@@ -1063,7 +1043,7 @@
         </w:tc>
         <w:tc>
           <w:tcPr>
-            <w:tcW w:w="3078" w:type="dxa"/>
+            <w:tcW w:w="2965" w:type="dxa"/>
             <w:shd w:val="clear" w:color="auto" w:fill="auto"/>
           </w:tcPr>
           <w:p>
@@ -1140,7 +1120,7 @@
         </w:tc>
         <w:tc>
           <w:tcPr>
-            <w:tcW w:w="8930" w:type="dxa"/>
+            <w:tcW w:w="8817" w:type="dxa"/>
             <w:gridSpan w:val="7"/>
             <w:shd w:val="clear" w:color="auto" w:fill="auto"/>
           </w:tcPr>
@@ -1302,15 +1282,7 @@
                 <w:sz w:val="20"/>
                 <w:szCs w:val="20"/>
               </w:rPr>
-              <w:t xml:space="preserve"> </w:t>
-            </w:r>
-            <w:r>
-              <w:rPr>
-                <w:rFonts w:ascii="Arial" w:hAnsi="Arial" w:cs="Arial"/>
-                <w:sz w:val="20"/>
-                <w:szCs w:val="20"/>
-              </w:rPr>
-              <w:t>{</w:t>
+              <w:t xml:space="preserve"> {</w:t>
             </w:r>
             <w:proofErr w:type="spellStart"/>
             <w:r>
@@ -1319,15 +1291,7 @@
                 <w:sz w:val="20"/>
                 <w:szCs w:val="20"/>
               </w:rPr>
-              <w:t>telefono</w:t>
-            </w:r>
-            <w:r>
-              <w:rPr>
-                <w:rFonts w:ascii="Arial" w:hAnsi="Arial" w:cs="Arial"/>
-                <w:sz w:val="20"/>
-                <w:szCs w:val="20"/>
-              </w:rPr>
-              <w:t>M</w:t>
+              <w:t>telefonoM</w:t>
             </w:r>
             <w:proofErr w:type="spellEnd"/>
             <w:r>
@@ -1342,7 +1306,7 @@
         </w:tc>
         <w:tc>
           <w:tcPr>
-            <w:tcW w:w="3524" w:type="dxa"/>
+            <w:tcW w:w="3411" w:type="dxa"/>
             <w:gridSpan w:val="2"/>
             <w:shd w:val="clear" w:color="auto" w:fill="auto"/>
           </w:tcPr>
@@ -1442,7 +1406,7 @@
         </w:tc>
         <w:tc>
           <w:tcPr>
-            <w:tcW w:w="3524" w:type="dxa"/>
+            <w:tcW w:w="3411" w:type="dxa"/>
             <w:gridSpan w:val="2"/>
             <w:shd w:val="clear" w:color="auto" w:fill="auto"/>
           </w:tcPr>
@@ -1620,7 +1584,33 @@
                 <w:sz w:val="20"/>
                 <w:szCs w:val="20"/>
               </w:rPr>
-              <w:t>{cedula}</w:t>
+              <w:t>{</w:t>
+            </w:r>
+            <w:proofErr w:type="spellStart"/>
+            <w:r>
+              <w:rPr>
+                <w:rFonts w:ascii="Arial" w:hAnsi="Arial" w:cs="Arial"/>
+                <w:sz w:val="20"/>
+                <w:szCs w:val="20"/>
+              </w:rPr>
+              <w:t>cedula</w:t>
+            </w:r>
+            <w:r>
+              <w:rPr>
+                <w:rFonts w:ascii="Arial" w:hAnsi="Arial" w:cs="Arial"/>
+                <w:sz w:val="20"/>
+                <w:szCs w:val="20"/>
+              </w:rPr>
+              <w:t>M</w:t>
+            </w:r>
+            <w:proofErr w:type="spellEnd"/>
+            <w:r>
+              <w:rPr>
+                <w:rFonts w:ascii="Arial" w:hAnsi="Arial" w:cs="Arial"/>
+                <w:sz w:val="20"/>
+                <w:szCs w:val="20"/>
+              </w:rPr>
+              <w:t>}</w:t>
             </w:r>
           </w:p>
         </w:tc>
@@ -1690,85 +1680,15 @@
                 <w:sz w:val="20"/>
                 <w:szCs w:val="20"/>
               </w:rPr>
-              <w:t>pNombre</w:t>
-            </w:r>
-            <w:r>
-              <w:rPr>
-                <w:rFonts w:ascii="Arial" w:hAnsi="Arial" w:cs="Arial"/>
-                <w:sz w:val="20"/>
-                <w:szCs w:val="20"/>
-              </w:rPr>
-              <w:t>M</w:t>
-            </w:r>
-            <w:proofErr w:type="spellEnd"/>
-            <w:r>
-              <w:rPr>
-                <w:rFonts w:ascii="Arial" w:hAnsi="Arial" w:cs="Arial"/>
-                <w:sz w:val="20"/>
-                <w:szCs w:val="20"/>
-              </w:rPr>
-              <w:t>} {</w:t>
-            </w:r>
-            <w:proofErr w:type="spellStart"/>
-            <w:r>
-              <w:rPr>
-                <w:rFonts w:ascii="Arial" w:hAnsi="Arial" w:cs="Arial"/>
-                <w:sz w:val="20"/>
-                <w:szCs w:val="20"/>
-              </w:rPr>
-              <w:t>sNombre</w:t>
-            </w:r>
-            <w:r>
-              <w:rPr>
-                <w:rFonts w:ascii="Arial" w:hAnsi="Arial" w:cs="Arial"/>
-                <w:sz w:val="20"/>
-                <w:szCs w:val="20"/>
-              </w:rPr>
-              <w:t>M</w:t>
-            </w:r>
-            <w:proofErr w:type="spellEnd"/>
-            <w:r>
-              <w:rPr>
-                <w:rFonts w:ascii="Arial" w:hAnsi="Arial" w:cs="Arial"/>
-                <w:sz w:val="20"/>
-                <w:szCs w:val="20"/>
-              </w:rPr>
-              <w:t>} {</w:t>
-            </w:r>
-            <w:proofErr w:type="spellStart"/>
-            <w:r>
-              <w:rPr>
-                <w:rFonts w:ascii="Arial" w:hAnsi="Arial" w:cs="Arial"/>
-                <w:sz w:val="20"/>
-                <w:szCs w:val="20"/>
-              </w:rPr>
-              <w:t>pApellido</w:t>
-            </w:r>
-            <w:r>
-              <w:rPr>
-                <w:rFonts w:ascii="Arial" w:hAnsi="Arial" w:cs="Arial"/>
-                <w:sz w:val="20"/>
-                <w:szCs w:val="20"/>
-              </w:rPr>
-              <w:t>M</w:t>
-            </w:r>
-            <w:proofErr w:type="spellEnd"/>
-            <w:r>
-              <w:rPr>
-                <w:rFonts w:ascii="Arial" w:hAnsi="Arial" w:cs="Arial"/>
-                <w:sz w:val="20"/>
-                <w:szCs w:val="20"/>
-              </w:rPr>
-              <w:t>} {</w:t>
-            </w:r>
-            <w:proofErr w:type="spellStart"/>
-            <w:r>
-              <w:rPr>
-                <w:rFonts w:ascii="Arial" w:hAnsi="Arial" w:cs="Arial"/>
-                <w:sz w:val="20"/>
-                <w:szCs w:val="20"/>
-              </w:rPr>
-              <w:t>sApellido</w:t>
+              <w:t>n</w:t>
+            </w:r>
+            <w:r>
+              <w:rPr>
+                <w:rFonts w:ascii="Arial" w:hAnsi="Arial" w:cs="Arial"/>
+                <w:sz w:val="20"/>
+                <w:szCs w:val="20"/>
+              </w:rPr>
+              <w:t>ombre</w:t>
             </w:r>
             <w:r>
               <w:rPr>
@@ -1857,6 +1777,14 @@
               <w:t>M</w:t>
             </w:r>
             <w:proofErr w:type="spellEnd"/>
+            <w:r>
+              <w:rPr>
+                <w:rFonts w:ascii="Arial" w:hAnsi="Arial" w:cs="Arial"/>
+                <w:sz w:val="20"/>
+                <w:szCs w:val="20"/>
+              </w:rPr>
+              <w:t>}</w:t>
+            </w:r>
           </w:p>
         </w:tc>
         <w:tc>
@@ -2690,7 +2618,15 @@
                 <w:sz w:val="20"/>
                 <w:szCs w:val="20"/>
               </w:rPr>
-              <w:t>pNombre</w:t>
+              <w:t>n</w:t>
+            </w:r>
+            <w:r>
+              <w:rPr>
+                <w:rFonts w:ascii="Arial" w:hAnsi="Arial" w:cs="Arial"/>
+                <w:sz w:val="20"/>
+                <w:szCs w:val="20"/>
+              </w:rPr>
+              <w:t>ombre</w:t>
             </w:r>
             <w:r>
               <w:rPr>
@@ -2707,85 +2643,7 @@
                 <w:sz w:val="20"/>
                 <w:szCs w:val="20"/>
               </w:rPr>
-              <w:t>} {</w:t>
-            </w:r>
-            <w:proofErr w:type="spellStart"/>
-            <w:r>
-              <w:rPr>
-                <w:rFonts w:ascii="Arial" w:hAnsi="Arial" w:cs="Arial"/>
-                <w:sz w:val="20"/>
-                <w:szCs w:val="20"/>
-              </w:rPr>
-              <w:t>sNombre</w:t>
-            </w:r>
-            <w:r>
-              <w:rPr>
-                <w:rFonts w:ascii="Arial" w:hAnsi="Arial" w:cs="Arial"/>
-                <w:sz w:val="20"/>
-                <w:szCs w:val="20"/>
-              </w:rPr>
-              <w:t>P</w:t>
-            </w:r>
-            <w:proofErr w:type="spellEnd"/>
-            <w:r>
-              <w:rPr>
-                <w:rFonts w:ascii="Arial" w:hAnsi="Arial" w:cs="Arial"/>
-                <w:sz w:val="20"/>
-                <w:szCs w:val="20"/>
-              </w:rPr>
-              <w:t>} {</w:t>
-            </w:r>
-            <w:proofErr w:type="spellStart"/>
-            <w:r>
-              <w:rPr>
-                <w:rFonts w:ascii="Arial" w:hAnsi="Arial" w:cs="Arial"/>
-                <w:sz w:val="20"/>
-                <w:szCs w:val="20"/>
-              </w:rPr>
-              <w:t>pApellido</w:t>
-            </w:r>
-            <w:r>
-              <w:rPr>
-                <w:rFonts w:ascii="Arial" w:hAnsi="Arial" w:cs="Arial"/>
-                <w:sz w:val="20"/>
-                <w:szCs w:val="20"/>
-              </w:rPr>
-              <w:t>P</w:t>
-            </w:r>
-            <w:proofErr w:type="spellEnd"/>
-            <w:r>
-              <w:rPr>
-                <w:rFonts w:ascii="Arial" w:hAnsi="Arial" w:cs="Arial"/>
-                <w:sz w:val="20"/>
-                <w:szCs w:val="20"/>
-              </w:rPr>
-              <w:t>} {</w:t>
-            </w:r>
-            <w:proofErr w:type="spellStart"/>
-            <w:r>
-              <w:rPr>
-                <w:rFonts w:ascii="Arial" w:hAnsi="Arial" w:cs="Arial"/>
-                <w:sz w:val="20"/>
-                <w:szCs w:val="20"/>
-              </w:rPr>
-              <w:t>sApellido</w:t>
-            </w:r>
-            <w:r>
-              <w:rPr>
-                <w:rFonts w:ascii="Arial" w:hAnsi="Arial" w:cs="Arial"/>
-                <w:sz w:val="20"/>
-                <w:szCs w:val="20"/>
-              </w:rPr>
-              <w:t>P</w:t>
-            </w:r>
-            <w:proofErr w:type="spellEnd"/>
-            <w:r>
-              <w:rPr>
-                <w:rFonts w:ascii="Arial" w:hAnsi="Arial" w:cs="Arial"/>
-                <w:sz w:val="20"/>
-                <w:szCs w:val="20"/>
-              </w:rPr>
-              <w:t>}</w:t>
+              <w:t xml:space="preserve">} </w:t>
             </w:r>
           </w:p>
         </w:tc>
@@ -3565,32 +3423,21 @@
                 <w:sz w:val="20"/>
                 <w:szCs w:val="20"/>
               </w:rPr>
-              <w:t>El estudiante viaja</w:t>
-            </w:r>
-            <w:proofErr w:type="gramStart"/>
-            <w:r>
-              <w:rPr>
-                <w:rFonts w:ascii="Arial" w:hAnsi="Arial" w:cs="Arial"/>
-                <w:b/>
-                <w:sz w:val="20"/>
-                <w:szCs w:val="20"/>
-              </w:rPr>
-              <w:t xml:space="preserve">:  </w:t>
-            </w:r>
-            <w:r>
-              <w:rPr>
-                <w:rFonts w:ascii="Arial" w:hAnsi="Arial" w:cs="Arial"/>
-                <w:b/>
+              <w:t xml:space="preserve">El estudiante viaja: </w:t>
+            </w:r>
+            <w:r>
+              <w:rPr>
+                <w:rFonts w:ascii="Arial" w:hAnsi="Arial" w:cs="Arial"/>
+                <w:bCs/>
                 <w:sz w:val="20"/>
                 <w:szCs w:val="20"/>
               </w:rPr>
               <w:t>{</w:t>
             </w:r>
-            <w:proofErr w:type="gramEnd"/>
-            <w:r>
-              <w:rPr>
-                <w:rFonts w:ascii="Arial" w:hAnsi="Arial" w:cs="Arial"/>
-                <w:b/>
+            <w:r>
+              <w:rPr>
+                <w:rFonts w:ascii="Arial" w:hAnsi="Arial" w:cs="Arial"/>
+                <w:bCs/>
                 <w:sz w:val="20"/>
                 <w:szCs w:val="20"/>
               </w:rPr>
@@ -3599,7 +3446,7 @@
             <w:r>
               <w:rPr>
                 <w:rFonts w:ascii="Arial" w:hAnsi="Arial" w:cs="Arial"/>
-                <w:b/>
+                <w:bCs/>
                 <w:sz w:val="20"/>
                 <w:szCs w:val="20"/>
               </w:rPr>
@@ -3618,47 +3465,101 @@
             <w:pPr>
               <w:rPr>
                 <w:rFonts w:ascii="Arial" w:hAnsi="Arial" w:cs="Arial"/>
+                <w:b/>
+                <w:sz w:val="20"/>
+                <w:szCs w:val="20"/>
+              </w:rPr>
+            </w:pPr>
+            <w:r>
+              <w:rPr>
+                <w:rFonts w:ascii="Arial" w:hAnsi="Arial" w:cs="Arial"/>
+                <w:b/>
+                <w:sz w:val="20"/>
+                <w:szCs w:val="20"/>
+              </w:rPr>
+              <w:t xml:space="preserve">Nombre de las personas que </w:t>
+            </w:r>
+            <w:r>
+              <w:rPr>
+                <w:rFonts w:ascii="Arial" w:hAnsi="Arial" w:cs="Arial"/>
+                <w:b/>
+                <w:sz w:val="20"/>
+                <w:szCs w:val="20"/>
+              </w:rPr>
+              <w:t>lo pueden</w:t>
+            </w:r>
+            <w:r>
+              <w:rPr>
+                <w:rFonts w:ascii="Arial" w:hAnsi="Arial" w:cs="Arial"/>
+                <w:b/>
+                <w:sz w:val="20"/>
+                <w:szCs w:val="20"/>
+              </w:rPr>
+              <w:t xml:space="preserve"> acompañar:</w:t>
+            </w:r>
+            <w:r>
+              <w:rPr>
+                <w:rFonts w:ascii="Arial" w:hAnsi="Arial" w:cs="Arial"/>
+                <w:b/>
+                <w:sz w:val="20"/>
+                <w:szCs w:val="20"/>
+              </w:rPr>
+              <w:t xml:space="preserve"> </w:t>
+            </w:r>
+          </w:p>
+          <w:p>
+            <w:pPr>
+              <w:pStyle w:val="Prrafodelista"/>
+              <w:numPr>
+                <w:ilvl w:val="0"/>
+                <w:numId w:val="3"/>
+              </w:numPr>
+              <w:rPr>
+                <w:rFonts w:ascii="Arial" w:hAnsi="Arial" w:cs="Arial"/>
+                <w:b/>
+                <w:sz w:val="20"/>
+                <w:szCs w:val="20"/>
+              </w:rPr>
+            </w:pPr>
+            <w:r>
+              <w:rPr>
+                <w:rFonts w:ascii="Arial" w:hAnsi="Arial" w:cs="Arial"/>
                 <w:color w:val="000000" w:themeColor="text1"/>
                 <w:sz w:val="20"/>
                 <w:szCs w:val="20"/>
               </w:rPr>
-            </w:pPr>
-            <w:r>
-              <w:rPr>
-                <w:rFonts w:ascii="Arial" w:hAnsi="Arial" w:cs="Arial"/>
-                <w:b/>
-                <w:sz w:val="20"/>
-                <w:szCs w:val="20"/>
-              </w:rPr>
-              <w:t xml:space="preserve">Nombre de las personas que </w:t>
-            </w:r>
-            <w:r>
-              <w:rPr>
-                <w:rFonts w:ascii="Arial" w:hAnsi="Arial" w:cs="Arial"/>
-                <w:b/>
-                <w:sz w:val="20"/>
-                <w:szCs w:val="20"/>
-              </w:rPr>
-              <w:t>lo pueden</w:t>
-            </w:r>
-            <w:r>
-              <w:rPr>
-                <w:rFonts w:ascii="Arial" w:hAnsi="Arial" w:cs="Arial"/>
-                <w:b/>
-                <w:sz w:val="20"/>
-                <w:szCs w:val="20"/>
-              </w:rPr>
-              <w:t xml:space="preserve"> acompañar:</w:t>
-            </w:r>
-            <w:r>
-              <w:rPr>
-                <w:rFonts w:ascii="Arial" w:hAnsi="Arial" w:cs="Arial"/>
-                <w:b/>
-                <w:sz w:val="20"/>
-                <w:szCs w:val="20"/>
+              <w:t>{</w:t>
+            </w:r>
+            <w:r>
+              <w:rPr>
+                <w:rFonts w:ascii="Arial" w:hAnsi="Arial" w:cs="Arial"/>
+                <w:color w:val="000000" w:themeColor="text1"/>
+                <w:sz w:val="20"/>
+                <w:szCs w:val="20"/>
+              </w:rPr>
+              <w:t>-</w:t>
+            </w:r>
+            <w:proofErr w:type="spellStart"/>
+            <w:proofErr w:type="gramStart"/>
+            <w:r>
+              <w:rPr>
+                <w:rFonts w:ascii="Arial" w:hAnsi="Arial" w:cs="Arial"/>
+                <w:color w:val="000000" w:themeColor="text1"/>
+                <w:sz w:val="20"/>
+                <w:szCs w:val="20"/>
+              </w:rPr>
+              <w:t>w:p</w:t>
+            </w:r>
+            <w:proofErr w:type="spellEnd"/>
+            <w:proofErr w:type="gramEnd"/>
+            <w:r>
+              <w:rPr>
+                <w:rFonts w:ascii="Arial" w:hAnsi="Arial" w:cs="Arial"/>
+                <w:color w:val="000000" w:themeColor="text1"/>
               </w:rPr>
               <w:t xml:space="preserve"> </w:t>
             </w:r>
+            <w:proofErr w:type="spellStart"/>
             <w:r>
               <w:rPr>
                 <w:rFonts w:ascii="Arial" w:hAnsi="Arial" w:cs="Arial"/>
@@ -3666,8 +3567,9 @@
                 <w:sz w:val="20"/>
                 <w:szCs w:val="20"/>
               </w:rPr>
-              <w:t>{</w:t>
-            </w:r>
+              <w:t>acompaniante</w:t>
+            </w:r>
+            <w:proofErr w:type="spellEnd"/>
             <w:r>
               <w:rPr>
                 <w:rFonts w:ascii="Arial" w:hAnsi="Arial" w:cs="Arial"/>
@@ -3675,8 +3577,9 @@
                 <w:sz w:val="20"/>
                 <w:szCs w:val="20"/>
               </w:rPr>
-              <w:t>#</w:t>
-            </w:r>
+              <w:t>} {</w:t>
+            </w:r>
+            <w:proofErr w:type="spellStart"/>
             <w:r>
               <w:rPr>
                 <w:rFonts w:ascii="Arial" w:hAnsi="Arial" w:cs="Arial"/>
@@ -3684,8 +3587,9 @@
                 <w:sz w:val="20"/>
                 <w:szCs w:val="20"/>
               </w:rPr>
-              <w:t>data}</w:t>
-            </w:r>
+              <w:t>pNombre</w:t>
+            </w:r>
+            <w:proofErr w:type="spellEnd"/>
             <w:r>
               <w:rPr>
                 <w:rFonts w:ascii="Arial" w:hAnsi="Arial" w:cs="Arial"/>
@@ -3693,7 +3597,7 @@
                 <w:sz w:val="20"/>
                 <w:szCs w:val="20"/>
               </w:rPr>
-              <w:t xml:space="preserve"> {</w:t>
+              <w:t>} {</w:t>
             </w:r>
             <w:proofErr w:type="spellStart"/>
             <w:r>
@@ -3703,7 +3607,7 @@
                 <w:sz w:val="20"/>
                 <w:szCs w:val="20"/>
               </w:rPr>
-              <w:t>pNombre</w:t>
+              <w:t>pApellido</w:t>
             </w:r>
             <w:proofErr w:type="spellEnd"/>
             <w:r>
@@ -3723,7 +3627,7 @@
                 <w:sz w:val="20"/>
                 <w:szCs w:val="20"/>
               </w:rPr>
-              <w:t>pApellido</w:t>
+              <w:t>sApellido</w:t>
             </w:r>
             <w:proofErr w:type="spellEnd"/>
             <w:r>
@@ -3733,7 +3637,7 @@
                 <w:sz w:val="20"/>
                 <w:szCs w:val="20"/>
               </w:rPr>
-              <w:t>} {</w:t>
+              <w:t>} {/</w:t>
             </w:r>
             <w:proofErr w:type="spellStart"/>
             <w:r>
@@ -3743,7 +3647,7 @@
                 <w:sz w:val="20"/>
                 <w:szCs w:val="20"/>
               </w:rPr>
-              <w:t>sApellido</w:t>
+              <w:t>acompaniante</w:t>
             </w:r>
             <w:proofErr w:type="spellEnd"/>
             <w:r>
@@ -3753,28 +3657,8 @@
                 <w:sz w:val="20"/>
                 <w:szCs w:val="20"/>
               </w:rPr>
-              <w:t xml:space="preserve">} </w:t>
-            </w:r>
-            <w:r>
-              <w:rPr>
-                <w:rFonts w:ascii="Arial" w:hAnsi="Arial" w:cs="Arial"/>
-                <w:color w:val="000000" w:themeColor="text1"/>
-                <w:sz w:val="20"/>
-                <w:szCs w:val="20"/>
-              </w:rPr>
-              <w:t>{/data}</w:t>
-            </w:r>
-          </w:p>
-          <w:p>
-            <w:pPr>
-              <w:ind w:left="-142" w:right="-142" w:firstLine="142"/>
-              <w:rPr>
-                <w:rFonts w:ascii="Arial" w:hAnsi="Arial" w:cs="Arial"/>
-                <w:b/>
-                <w:sz w:val="20"/>
-                <w:szCs w:val="20"/>
-              </w:rPr>
-            </w:pPr>
+              <w:t>}</w:t>
+            </w:r>
           </w:p>
         </w:tc>
       </w:tr>
@@ -3786,7 +3670,7 @@
           </w:tcPr>
           <w:p>
             <w:pPr>
-              <w:ind w:left="-142" w:right="-142" w:firstLine="142"/>
+              <w:ind w:right="-142"/>
               <w:rPr>
                 <w:rFonts w:ascii="Arial" w:hAnsi="Arial" w:cs="Arial"/>
                 <w:b/>
@@ -3938,25 +3822,41 @@
                 <w:lang w:val="es-ES_tradnl"/>
               </w:rPr>
             </w:pPr>
-            <w:proofErr w:type="gramStart"/>
             <w:r>
               <w:rPr>
                 <w:rFonts w:ascii="Arial" w:eastAsia="Calibri" w:hAnsi="Arial" w:cs="Arial"/>
                 <w:sz w:val="20"/>
                 <w:szCs w:val="20"/>
               </w:rPr>
-              <w:t>Su hijo e</w:t>
-            </w:r>
+              <w:t xml:space="preserve">¿Su hijo es beneficiario (a) del Programa Crecemos del </w:t>
+            </w:r>
+            <w:proofErr w:type="spellStart"/>
             <w:r>
               <w:rPr>
                 <w:rFonts w:ascii="Arial" w:eastAsia="Calibri" w:hAnsi="Arial" w:cs="Arial"/>
                 <w:sz w:val="20"/>
                 <w:szCs w:val="20"/>
+              </w:rPr>
+              <w:t>Imas</w:t>
+            </w:r>
+            <w:proofErr w:type="spellEnd"/>
+            <w:r>
+              <w:rPr>
+                <w:rFonts w:ascii="Arial" w:eastAsia="Calibri" w:hAnsi="Arial" w:cs="Arial"/>
+                <w:sz w:val="20"/>
+                <w:szCs w:val="20"/>
+              </w:rPr>
+              <w:t>?</w:t>
+            </w:r>
+            <w:r>
+              <w:rPr>
+                <w:rFonts w:ascii="Arial" w:eastAsia="Calibri" w:hAnsi="Arial" w:cs="Arial"/>
+                <w:sz w:val="20"/>
+                <w:szCs w:val="20"/>
                 <w:lang w:val="es-ES_tradnl"/>
               </w:rPr>
-              <w:t xml:space="preserve">s beneficiario (a) del Programa Crecemos del </w:t>
-            </w:r>
-            <w:proofErr w:type="spellStart"/>
+              <w:t xml:space="preserve">  </w:t>
+            </w:r>
             <w:r>
               <w:rPr>
                 <w:rFonts w:ascii="Arial" w:eastAsia="Calibri" w:hAnsi="Arial" w:cs="Arial"/>
@@ -3964,36 +3864,7 @@
                 <w:szCs w:val="20"/>
                 <w:lang w:val="es-ES_tradnl"/>
               </w:rPr>
-              <w:t>Imas</w:t>
-            </w:r>
-            <w:proofErr w:type="spellEnd"/>
-            <w:r>
-              <w:rPr>
-                <w:rFonts w:ascii="Arial" w:eastAsia="Calibri" w:hAnsi="Arial" w:cs="Arial"/>
-                <w:sz w:val="20"/>
-                <w:szCs w:val="20"/>
-                <w:lang w:val="es-ES_tradnl"/>
-              </w:rPr>
-              <w:t>?</w:t>
-            </w:r>
-            <w:proofErr w:type="gramEnd"/>
-            <w:r>
-              <w:rPr>
-                <w:rFonts w:ascii="Arial" w:eastAsia="Calibri" w:hAnsi="Arial" w:cs="Arial"/>
-                <w:sz w:val="20"/>
-                <w:szCs w:val="20"/>
-                <w:lang w:val="es-ES_tradnl"/>
-              </w:rPr>
-              <w:t xml:space="preserve">  </w:t>
-            </w:r>
-            <w:r>
-              <w:rPr>
-                <w:rFonts w:ascii="Arial" w:eastAsia="Calibri" w:hAnsi="Arial" w:cs="Arial"/>
-                <w:sz w:val="20"/>
-                <w:szCs w:val="20"/>
-                <w:lang w:val="es-ES_tradnl"/>
-              </w:rPr>
-              <w:t xml:space="preserve">    </w:t>
+              <w:t xml:space="preserve"> </w:t>
             </w:r>
             <w:r>
               <w:rPr>
@@ -4100,7 +3971,6 @@
         </w:rPr>
         <w:t xml:space="preserve">de los </w:t>
       </w:r>
-      <w:proofErr w:type="gramStart"/>
       <w:r>
         <w:rPr>
           <w:rFonts w:ascii="Arial" w:hAnsi="Arial" w:cs="Arial"/>
@@ -4115,24 +3985,25 @@
           <w:sz w:val="20"/>
           <w:szCs w:val="20"/>
         </w:rPr>
-        <w:t xml:space="preserve">  (</w:t>
-      </w:r>
-      <w:proofErr w:type="gramEnd"/>
+        <w:t xml:space="preserve"> </w:t>
+      </w:r>
+      <w:proofErr w:type="gramStart"/>
       <w:r>
         <w:rPr>
           <w:rFonts w:ascii="Arial" w:hAnsi="Arial" w:cs="Arial"/>
           <w:sz w:val="20"/>
           <w:szCs w:val="20"/>
         </w:rPr>
-        <w:t xml:space="preserve">    ) Tarjeta de </w:t>
-      </w:r>
+        <w:t>( )</w:t>
+      </w:r>
+      <w:proofErr w:type="gramEnd"/>
       <w:r>
         <w:rPr>
           <w:rFonts w:ascii="Arial" w:hAnsi="Arial" w:cs="Arial"/>
           <w:sz w:val="20"/>
           <w:szCs w:val="20"/>
         </w:rPr>
-        <w:t xml:space="preserve">vacunas (  )   Contrato  (  </w:t>
+        <w:t xml:space="preserve"> Tarjeta de </w:t>
       </w:r>
       <w:r>
         <w:rPr>
@@ -4140,7 +4011,7 @@
           <w:sz w:val="20"/>
           <w:szCs w:val="20"/>
         </w:rPr>
-        <w:t xml:space="preserve">)    </w:t>
+        <w:t xml:space="preserve">vacunas (  )   Contrato  (  </w:t>
       </w:r>
       <w:r>
         <w:rPr>
@@ -4148,7 +4019,7 @@
           <w:sz w:val="20"/>
           <w:szCs w:val="20"/>
         </w:rPr>
-        <w:t xml:space="preserve">Fotocopia tarjeta de vacunas  (  </w:t>
+        <w:t xml:space="preserve">)    </w:t>
       </w:r>
       <w:r>
         <w:rPr>
@@ -4156,6 +4027,14 @@
           <w:sz w:val="20"/>
           <w:szCs w:val="20"/>
         </w:rPr>
+        <w:t xml:space="preserve">Fotocopia tarjeta de vacunas  (  </w:t>
+      </w:r>
+      <w:r>
+        <w:rPr>
+          <w:rFonts w:ascii="Arial" w:hAnsi="Arial" w:cs="Arial"/>
+          <w:sz w:val="20"/>
+          <w:szCs w:val="20"/>
+        </w:rPr>
         <w:t xml:space="preserve">)  </w:t>
       </w:r>
     </w:p>
@@ -4233,7 +4112,21 @@
           <w:rFonts w:ascii="Arial" w:hAnsi="Arial" w:cs="Arial"/>
           <w:u w:val="single"/>
         </w:rPr>
-        <w:t xml:space="preserve">                                          ________     </w:t>
+        <w:t xml:space="preserve">                                          </w:t>
+      </w:r>
+      <w:r>
+        <w:rPr>
+          <w:rFonts w:ascii="Arial" w:hAnsi="Arial" w:cs="Arial"/>
+          <w:u w:val="single"/>
+        </w:rPr>
+        <w:t xml:space="preserve">          </w:t>
+      </w:r>
+      <w:r>
+        <w:rPr>
+          <w:rFonts w:ascii="Arial" w:hAnsi="Arial" w:cs="Arial"/>
+          <w:u w:val="single"/>
+        </w:rPr>
+        <w:t xml:space="preserve">     </w:t>
       </w:r>
       <w:r>
         <w:rPr>
@@ -4241,7 +4134,7 @@
           <w:sz w:val="20"/>
           <w:szCs w:val="20"/>
         </w:rPr>
-        <w:t xml:space="preserve">     </w:t>
+        <w:t>Firma: _______________</w:t>
       </w:r>
       <w:r>
         <w:rPr>
@@ -4249,7 +4142,7 @@
           <w:sz w:val="20"/>
           <w:szCs w:val="20"/>
         </w:rPr>
-        <w:t>Firma: _______________</w:t>
+        <w:t xml:space="preserve">______                                                               </w:t>
       </w:r>
       <w:r>
         <w:rPr>
@@ -4257,148 +4150,109 @@
           <w:sz w:val="20"/>
           <w:szCs w:val="20"/>
         </w:rPr>
-        <w:t xml:space="preserve">______                                                               </w:t>
-      </w:r>
-      <w:r>
+        <w:t xml:space="preserve">   </w:t>
+      </w:r>
+    </w:p>
+    <w:p>
+      <w:pPr>
+        <w:ind w:left="142"/>
         <w:rPr>
           <w:rFonts w:ascii="Arial" w:hAnsi="Arial" w:cs="Arial"/>
           <w:sz w:val="20"/>
           <w:szCs w:val="20"/>
         </w:rPr>
-        <w:t xml:space="preserve">   </w:t>
-      </w:r>
+      </w:pPr>
     </w:p>
     <w:p>
       <w:pPr>
-        <w:ind w:left="142"/>
+        <w:ind w:left="142" w:hanging="142"/>
         <w:rPr>
           <w:rFonts w:ascii="Arial" w:hAnsi="Arial" w:cs="Arial"/>
           <w:sz w:val="20"/>
           <w:szCs w:val="20"/>
         </w:rPr>
       </w:pPr>
+      <w:r>
+        <w:rPr>
+          <w:rFonts w:ascii="Arial" w:hAnsi="Arial" w:cs="Arial"/>
+          <w:sz w:val="20"/>
+          <w:szCs w:val="20"/>
+        </w:rPr>
+        <w:t>Funcionario encargado de la matr</w:t>
+      </w:r>
+      <w:r>
+        <w:rPr>
+          <w:rFonts w:ascii="Arial" w:hAnsi="Arial" w:cs="Arial"/>
+          <w:sz w:val="20"/>
+          <w:szCs w:val="20"/>
+        </w:rPr>
+        <w:t xml:space="preserve">ícula: </w:t>
+      </w:r>
+      <w:r>
+        <w:rPr>
+          <w:rFonts w:ascii="Arial" w:hAnsi="Arial" w:cs="Arial"/>
+          <w:u w:val="single"/>
+        </w:rPr>
+        <w:t xml:space="preserve">  ______________________________</w:t>
+      </w:r>
+      <w:r>
+        <w:rPr>
+          <w:rFonts w:ascii="Arial" w:hAnsi="Arial" w:cs="Arial"/>
+          <w:sz w:val="20"/>
+          <w:szCs w:val="20"/>
+        </w:rPr>
+        <w:t>Fecha: _____________________</w:t>
+      </w:r>
     </w:p>
     <w:p>
       <w:pPr>
-        <w:ind w:left="142" w:hanging="142"/>
-        <w:rPr>
-          <w:rFonts w:ascii="Arial" w:hAnsi="Arial" w:cs="Arial"/>
-          <w:sz w:val="20"/>
-          <w:szCs w:val="20"/>
-        </w:rPr>
-      </w:pPr>
-      <w:r>
-        <w:rPr>
-          <w:rFonts w:ascii="Arial" w:hAnsi="Arial" w:cs="Arial"/>
-          <w:sz w:val="20"/>
-          <w:szCs w:val="20"/>
-        </w:rPr>
-        <w:t>Funcionario encargado de la matr</w:t>
-      </w:r>
-      <w:r>
-        <w:rPr>
-          <w:rFonts w:ascii="Arial" w:hAnsi="Arial" w:cs="Arial"/>
-          <w:sz w:val="20"/>
-          <w:szCs w:val="20"/>
-        </w:rPr>
-        <w:t xml:space="preserve">ícula: </w:t>
-      </w:r>
-      <w:r>
-        <w:rPr>
-          <w:rFonts w:ascii="Arial" w:hAnsi="Arial" w:cs="Arial"/>
-          <w:u w:val="single"/>
-        </w:rPr>
-        <w:t xml:space="preserve">  ______________________________</w:t>
-      </w:r>
-      <w:r>
-        <w:rPr>
-          <w:rFonts w:ascii="Arial" w:hAnsi="Arial" w:cs="Arial"/>
-          <w:sz w:val="20"/>
-          <w:szCs w:val="20"/>
-        </w:rPr>
-        <w:t>Fecha: _____________________</w:t>
-      </w:r>
+        <w:spacing w:line="360" w:lineRule="auto"/>
+        <w:rPr>
+          <w:rFonts w:ascii="Arial" w:hAnsi="Arial" w:cs="Arial"/>
+          <w:b/>
+          <w:bCs/>
+        </w:rPr>
+      </w:pPr>
     </w:p>
     <w:p>
       <w:pPr>
         <w:spacing w:line="360" w:lineRule="auto"/>
-        <w:ind w:left="142"/>
         <w:rPr>
           <w:rFonts w:ascii="Arial" w:hAnsi="Arial" w:cs="Arial"/>
           <w:b/>
           <w:bCs/>
         </w:rPr>
       </w:pPr>
+      <w:r>
+        <w:rPr>
+          <w:rFonts w:ascii="Arial" w:hAnsi="Arial" w:cs="Arial"/>
+          <w:b/>
+          <w:bCs/>
+        </w:rPr>
+        <w:t xml:space="preserve">Contrato de matrícula entre Padre, madre, encargado(a) y la Escuela </w:t>
+      </w:r>
+      <w:r>
+        <w:rPr>
+          <w:rFonts w:ascii="Arial" w:hAnsi="Arial" w:cs="Arial"/>
+          <w:b/>
+          <w:bCs/>
+        </w:rPr>
+        <w:t>Rodrigo Facio Brenes</w:t>
+      </w:r>
     </w:p>
     <w:p>
       <w:pPr>
-        <w:spacing w:line="360" w:lineRule="auto"/>
+        <w:spacing w:line="276" w:lineRule="auto"/>
         <w:rPr>
           <w:rFonts w:ascii="Arial" w:hAnsi="Arial" w:cs="Arial"/>
           <w:b/>
-          <w:bCs/>
-        </w:rPr>
-      </w:pPr>
-    </w:p>
-    <w:p>
-      <w:pPr>
-        <w:spacing w:line="360" w:lineRule="auto"/>
-        <w:rPr>
-          <w:rFonts w:ascii="Arial" w:hAnsi="Arial" w:cs="Arial"/>
-          <w:b/>
-          <w:bCs/>
-        </w:rPr>
-      </w:pPr>
-    </w:p>
-    <w:p>
-      <w:pPr>
-        <w:spacing w:line="360" w:lineRule="auto"/>
-        <w:rPr>
-          <w:rFonts w:ascii="Arial" w:hAnsi="Arial" w:cs="Arial"/>
-          <w:b/>
-          <w:bCs/>
-        </w:rPr>
-      </w:pPr>
-    </w:p>
-    <w:p>
-      <w:pPr>
-        <w:spacing w:line="360" w:lineRule="auto"/>
-        <w:rPr>
-          <w:rFonts w:ascii="Arial" w:hAnsi="Arial" w:cs="Arial"/>
-          <w:b/>
-          <w:bCs/>
-        </w:rPr>
-      </w:pPr>
-      <w:r>
-        <w:rPr>
-          <w:rFonts w:ascii="Arial" w:hAnsi="Arial" w:cs="Arial"/>
-          <w:b/>
-          <w:bCs/>
+        </w:rPr>
+      </w:pPr>
+      <w:r>
+        <w:rPr>
+          <w:rFonts w:ascii="Arial" w:hAnsi="Arial" w:cs="Arial"/>
         </w:rPr>
         <w:lastRenderedPageBreak/>
-        <w:t xml:space="preserve">Contrato de matrícula entre Padre, madre, encargado(a) y la Escuela </w:t>
-      </w:r>
-      <w:r>
-        <w:rPr>
-          <w:rFonts w:ascii="Arial" w:hAnsi="Arial" w:cs="Arial"/>
-          <w:b/>
-          <w:bCs/>
-        </w:rPr>
-        <w:t>Rodrigo Facio Brenes</w:t>
-      </w:r>
-    </w:p>
-    <w:p>
-      <w:pPr>
-        <w:spacing w:line="276" w:lineRule="auto"/>
-        <w:rPr>
-          <w:rFonts w:ascii="Arial" w:hAnsi="Arial" w:cs="Arial"/>
-          <w:b/>
-        </w:rPr>
-      </w:pPr>
-      <w:r>
-        <w:rPr>
-          <w:rFonts w:ascii="Arial" w:hAnsi="Arial" w:cs="Arial"/>
-        </w:rPr>
         <w:t xml:space="preserve">El </w:t>
       </w:r>
       <w:proofErr w:type="spellStart"/>
@@ -4444,13 +4298,7 @@
         <w:rPr>
           <w:rFonts w:ascii="Arial" w:hAnsi="Arial" w:cs="Arial"/>
         </w:rPr>
-        <w:t xml:space="preserve">( </w:t>
-      </w:r>
-      <w:r>
-        <w:rPr>
-          <w:rFonts w:ascii="Arial" w:hAnsi="Arial" w:cs="Arial"/>
-        </w:rPr>
-        <w:t xml:space="preserve"> )</w:t>
+        <w:t>( )</w:t>
       </w:r>
       <w:proofErr w:type="gramEnd"/>
       <w:r>
@@ -4500,49 +4348,13 @@
         <w:rPr>
           <w:rFonts w:ascii="Arial" w:hAnsi="Arial" w:cs="Arial"/>
         </w:rPr>
-        <w:t>pNombreE</w:t>
-      </w:r>
-      <w:proofErr w:type="spellEnd"/>
-      <w:r>
-        <w:rPr>
-          <w:rFonts w:ascii="Arial" w:hAnsi="Arial" w:cs="Arial"/>
-        </w:rPr>
-        <w:t>} {</w:t>
-      </w:r>
-      <w:proofErr w:type="spellStart"/>
-      <w:r>
-        <w:rPr>
-          <w:rFonts w:ascii="Arial" w:hAnsi="Arial" w:cs="Arial"/>
-        </w:rPr>
-        <w:t>sNombreE</w:t>
-      </w:r>
-      <w:proofErr w:type="spellEnd"/>
-      <w:r>
-        <w:rPr>
-          <w:rFonts w:ascii="Arial" w:hAnsi="Arial" w:cs="Arial"/>
-        </w:rPr>
-        <w:t>} {</w:t>
-      </w:r>
-      <w:proofErr w:type="spellStart"/>
-      <w:r>
-        <w:rPr>
-          <w:rFonts w:ascii="Arial" w:hAnsi="Arial" w:cs="Arial"/>
-        </w:rPr>
-        <w:t>pApellidoE</w:t>
-      </w:r>
-      <w:proofErr w:type="spellEnd"/>
-      <w:r>
-        <w:rPr>
-          <w:rFonts w:ascii="Arial" w:hAnsi="Arial" w:cs="Arial"/>
-        </w:rPr>
-        <w:t>} {</w:t>
-      </w:r>
-      <w:proofErr w:type="spellStart"/>
-      <w:r>
-        <w:rPr>
-          <w:rFonts w:ascii="Arial" w:hAnsi="Arial" w:cs="Arial"/>
-        </w:rPr>
-        <w:t>sApellidoE</w:t>
+        <w:t>nombre</w:t>
+      </w:r>
+      <w:r>
+        <w:rPr>
+          <w:rFonts w:ascii="Arial" w:hAnsi="Arial" w:cs="Arial"/>
+        </w:rPr>
+        <w:t>E</w:t>
       </w:r>
       <w:proofErr w:type="spellEnd"/>
       <w:r>
@@ -5495,13 +5307,27 @@
           <w:rStyle w:val="FontStyle23"/>
           <w:lang w:val="es-ES_tradnl" w:eastAsia="es-ES_tradnl"/>
         </w:rPr>
-        <w:t xml:space="preserve"> de enero </w:t>
+        <w:t xml:space="preserve"> de </w:t>
       </w:r>
       <w:r>
         <w:rPr>
           <w:rStyle w:val="FontStyle23"/>
           <w:lang w:val="es-ES_tradnl" w:eastAsia="es-ES_tradnl"/>
         </w:rPr>
+        <w:t>{mes}</w:t>
+      </w:r>
+      <w:r>
+        <w:rPr>
+          <w:rStyle w:val="FontStyle23"/>
+          <w:lang w:val="es-ES_tradnl" w:eastAsia="es-ES_tradnl"/>
+        </w:rPr>
+        <w:t xml:space="preserve"> </w:t>
+      </w:r>
+      <w:r>
+        <w:rPr>
+          <w:rStyle w:val="FontStyle23"/>
+          <w:lang w:val="es-ES_tradnl" w:eastAsia="es-ES_tradnl"/>
+        </w:rPr>
         <w:t xml:space="preserve">del año </w:t>
       </w:r>
       <w:r>
@@ -5509,14 +5335,30 @@
           <w:rStyle w:val="FontStyle18"/>
           <w:lang w:val="es-ES_tradnl" w:eastAsia="es-ES_tradnl"/>
         </w:rPr>
-        <w:t>20</w:t>
-      </w:r>
+        <w:t>{</w:t>
+      </w:r>
+      <w:proofErr w:type="spellStart"/>
       <w:r>
         <w:rPr>
           <w:rStyle w:val="FontStyle18"/>
           <w:lang w:val="es-ES_tradnl" w:eastAsia="es-ES_tradnl"/>
         </w:rPr>
-        <w:t>22.</w:t>
+        <w:t>anio</w:t>
+      </w:r>
+      <w:proofErr w:type="spellEnd"/>
+      <w:r>
+        <w:rPr>
+          <w:rStyle w:val="FontStyle18"/>
+          <w:lang w:val="es-ES_tradnl" w:eastAsia="es-ES_tradnl"/>
+        </w:rPr>
+        <w:t>}</w:t>
+      </w:r>
+      <w:r>
+        <w:rPr>
+          <w:rStyle w:val="FontStyle18"/>
+          <w:lang w:val="es-ES_tradnl" w:eastAsia="es-ES_tradnl"/>
+        </w:rPr>
+        <w:t>.</w:t>
       </w:r>
       <w:r>
         <w:rPr>
@@ -6022,16 +5864,7 @@
         <w:szCs w:val="22"/>
         <w:lang w:val="en-US"/>
       </w:rPr>
-      <w:t>Email: esc.rodrigofaciobrenes@mep.g</w:t>
-    </w:r>
-    <w:r>
-      <w:rPr>
-        <w:rFonts w:ascii="AR JULIAN" w:hAnsi="AR JULIAN"/>
-        <w:sz w:val="22"/>
-        <w:szCs w:val="22"/>
-        <w:lang w:val="en-US"/>
-      </w:rPr>
-      <w:t>o.cr</w:t>
+      <w:t>Email: esc.rodrigofaciobrenes@mep.go.cr</w:t>
     </w:r>
   </w:p>
   <w:p>
@@ -6244,6 +6077,119 @@
       </w:pPr>
     </w:lvl>
   </w:abstractNum>
+  <w:abstractNum w:abstractNumId="2" w15:restartNumberingAfterBreak="0">
+    <w:nsid w:val="4507664C"/>
+    <w:multiLevelType w:val="hybridMultilevel"/>
+    <w:tmpl w:val="8EB06B82"/>
+    <w:lvl w:ilvl="0" w:tplc="140A0001">
+      <w:start w:val="1"/>
+      <w:numFmt w:val="bullet"/>
+      <w:lvlText w:val=""/>
+      <w:lvlJc w:val="left"/>
+      <w:pPr>
+        <w:ind w:left="720" w:hanging="360"/>
+      </w:pPr>
+      <w:rPr>
+        <w:rFonts w:ascii="Symbol" w:hAnsi="Symbol" w:hint="default"/>
+      </w:rPr>
+    </w:lvl>
+    <w:lvl w:ilvl="1" w:tplc="140A0003" w:tentative="1">
+      <w:start w:val="1"/>
+      <w:numFmt w:val="bullet"/>
+      <w:lvlText w:val="o"/>
+      <w:lvlJc w:val="left"/>
+      <w:pPr>
+        <w:ind w:left="1440" w:hanging="360"/>
+      </w:pPr>
+      <w:rPr>
+        <w:rFonts w:ascii="Courier New" w:hAnsi="Courier New" w:cs="Courier New" w:hint="default"/>
+      </w:rPr>
+    </w:lvl>
+    <w:lvl w:ilvl="2" w:tplc="140A0005" w:tentative="1">
+      <w:start w:val="1"/>
+      <w:numFmt w:val="bullet"/>
+      <w:lvlText w:val=""/>
+      <w:lvlJc w:val="left"/>
+      <w:pPr>
+        <w:ind w:left="2160" w:hanging="360"/>
+      </w:pPr>
+      <w:rPr>
+        <w:rFonts w:ascii="Wingdings" w:hAnsi="Wingdings" w:hint="default"/>
+      </w:rPr>
+    </w:lvl>
+    <w:lvl w:ilvl="3" w:tplc="140A0001" w:tentative="1">
+      <w:start w:val="1"/>
+      <w:numFmt w:val="bullet"/>
+      <w:lvlText w:val=""/>
+      <w:lvlJc w:val="left"/>
+      <w:pPr>
+        <w:ind w:left="2880" w:hanging="360"/>
+      </w:pPr>
+      <w:rPr>
+        <w:rFonts w:ascii="Symbol" w:hAnsi="Symbol" w:hint="default"/>
+      </w:rPr>
+    </w:lvl>
+    <w:lvl w:ilvl="4" w:tplc="140A0003" w:tentative="1">
+      <w:start w:val="1"/>
+      <w:numFmt w:val="bullet"/>
+      <w:lvlText w:val="o"/>
+      <w:lvlJc w:val="left"/>
+      <w:pPr>
+        <w:ind w:left="3600" w:hanging="360"/>
+      </w:pPr>
+      <w:rPr>
+        <w:rFonts w:ascii="Courier New" w:hAnsi="Courier New" w:cs="Courier New" w:hint="default"/>
+      </w:rPr>
+    </w:lvl>
+    <w:lvl w:ilvl="5" w:tplc="140A0005" w:tentative="1">
+      <w:start w:val="1"/>
+      <w:numFmt w:val="bullet"/>
+      <w:lvlText w:val=""/>
+      <w:lvlJc w:val="left"/>
+      <w:pPr>
+        <w:ind w:left="4320" w:hanging="360"/>
+      </w:pPr>
+      <w:rPr>
+        <w:rFonts w:ascii="Wingdings" w:hAnsi="Wingdings" w:hint="default"/>
+      </w:rPr>
+    </w:lvl>
+    <w:lvl w:ilvl="6" w:tplc="140A0001" w:tentative="1">
+      <w:start w:val="1"/>
+      <w:numFmt w:val="bullet"/>
+      <w:lvlText w:val=""/>
+      <w:lvlJc w:val="left"/>
+      <w:pPr>
+        <w:ind w:left="5040" w:hanging="360"/>
+      </w:pPr>
+      <w:rPr>
+        <w:rFonts w:ascii="Symbol" w:hAnsi="Symbol" w:hint="default"/>
+      </w:rPr>
+    </w:lvl>
+    <w:lvl w:ilvl="7" w:tplc="140A0003" w:tentative="1">
+      <w:start w:val="1"/>
+      <w:numFmt w:val="bullet"/>
+      <w:lvlText w:val="o"/>
+      <w:lvlJc w:val="left"/>
+      <w:pPr>
+        <w:ind w:left="5760" w:hanging="360"/>
+      </w:pPr>
+      <w:rPr>
+        <w:rFonts w:ascii="Courier New" w:hAnsi="Courier New" w:cs="Courier New" w:hint="default"/>
+      </w:rPr>
+    </w:lvl>
+    <w:lvl w:ilvl="8" w:tplc="140A0005" w:tentative="1">
+      <w:start w:val="1"/>
+      <w:numFmt w:val="bullet"/>
+      <w:lvlText w:val=""/>
+      <w:lvlJc w:val="left"/>
+      <w:pPr>
+        <w:ind w:left="6480" w:hanging="360"/>
+      </w:pPr>
+      <w:rPr>
+        <w:rFonts w:ascii="Wingdings" w:hAnsi="Wingdings" w:hint="default"/>
+      </w:rPr>
+    </w:lvl>
+  </w:abstractNum>
   <w:num w:numId="1" w16cid:durableId="1177769632">
     <w:abstractNumId w:val="0"/>
   </w:num>
@@ -6276,6 +6222,9 @@
     <w:lvlOverride w:ilvl="8">
       <w:startOverride w:val="1"/>
     </w:lvlOverride>
+  </w:num>
+  <w:num w:numId="3" w16cid:durableId="1222449708">
+    <w:abstractNumId w:val="2"/>
   </w:num>
 </w:numbering>
 </file>
@@ -6871,6 +6820,17 @@
       <w14:ligatures w14:val="none"/>
     </w:rPr>
   </w:style>
+  <w:style w:type="paragraph" w:styleId="Prrafodelista">
+    <w:name w:val="List Paragraph"/>
+    <w:basedOn w:val="Normal"/>
+    <w:uiPriority w:val="34"/>
+    <w:qFormat/>
+    <w:rsid w:val="007B7B5F"/>
+    <w:pPr>
+      <w:ind w:left="720"/>
+      <w:contextualSpacing/>
+    </w:pPr>
+  </w:style>
 </w:styles>
 </file>
 

</xml_diff>